<commit_message>
ajout de détails et création d'une nouvelle rubrique
</commit_message>
<xml_diff>
--- a/Personnel/Compte-Rendu.docx
+++ b/Personnel/Compte-Rendu.docx
@@ -10,8 +10,6 @@
           <w:color w:val="FF0000"/>
         </w:rPr>
       </w:pPr>
-      <w:bookmarkStart w:id="0" w:name="_GoBack"/>
-      <w:bookmarkEnd w:id="0"/>
       <w:r>
         <w:rPr>
           <w:color w:val="FF0000"/>
@@ -257,6 +255,216 @@
         <w:br w:type="page"/>
       </w:r>
     </w:p>
+    <w:p>
+      <w:pPr>
+        <w:pStyle w:val="Titre2"/>
+      </w:pPr>
+      <w:r>
+        <w:lastRenderedPageBreak/>
+        <w:t xml:space="preserve">Création du script des tables SQL : </w:t>
+      </w:r>
+    </w:p>
+    <w:p/>
+    <w:p>
+      <w:r>
+        <w:t>Nous avons utilisé le MCD réalisé dans Itinération-1 pour réaliser ce script des tables SQL. Ce script sert à définir la structure de la base de données pour gérer le système de ligues et d’employés. Voici ses objectifs principaux :</w:t>
+      </w:r>
+    </w:p>
+    <w:p/>
+    <w:p>
+      <w:pPr>
+        <w:ind w:left="708"/>
+      </w:pPr>
+      <w:r>
+        <w:rPr>
+          <w:b/>
+        </w:rPr>
+        <w:t xml:space="preserve">Stocker les ligues : </w:t>
+      </w:r>
+      <w:r>
+        <w:t xml:space="preserve">La table </w:t>
+      </w:r>
+      <w:r>
+        <w:rPr>
+          <w:i/>
+        </w:rPr>
+        <w:t>Ligue</w:t>
+      </w:r>
+      <w:r>
+        <w:rPr>
+          <w:i/>
+        </w:rPr>
+        <w:t xml:space="preserve"> </w:t>
+      </w:r>
+      <w:r>
+        <w:t>permet de garder les informations de chaque ligue, tels que son identifiant ou encore son nom, ce qui permet d’identifier et de nommer chaque ligue.</w:t>
+      </w:r>
+    </w:p>
+    <w:p/>
+    <w:p>
+      <w:r>
+        <w:tab/>
+      </w:r>
+      <w:r>
+        <w:rPr>
+          <w:b/>
+        </w:rPr>
+        <w:t>Stocker les employés</w:t>
+      </w:r>
+      <w:r>
+        <w:rPr>
+          <w:b/>
+        </w:rPr>
+        <w:t xml:space="preserve"> : </w:t>
+      </w:r>
+      <w:r>
+        <w:t xml:space="preserve">La table </w:t>
+      </w:r>
+      <w:proofErr w:type="spellStart"/>
+      <w:r>
+        <w:rPr>
+          <w:i/>
+        </w:rPr>
+        <w:t>Employe</w:t>
+      </w:r>
+      <w:proofErr w:type="spellEnd"/>
+      <w:r>
+        <w:rPr>
+          <w:i/>
+        </w:rPr>
+        <w:t xml:space="preserve"> </w:t>
+      </w:r>
+      <w:r>
+        <w:t xml:space="preserve">garde les informations de chaque </w:t>
+      </w:r>
+      <w:proofErr w:type="gramStart"/>
+      <w:r>
+        <w:t>employés</w:t>
+      </w:r>
+      <w:proofErr w:type="gramEnd"/>
+      <w:r>
+        <w:t xml:space="preserve">, comme leur prénom, nom email ou encore mot de passe. Leur </w:t>
+      </w:r>
+      <w:r>
+        <w:tab/>
+        <w:t xml:space="preserve">statut admin y est aussi défini, et chaque employé est lié à une ligue grâce à la clé étrangère </w:t>
+      </w:r>
+      <w:proofErr w:type="spellStart"/>
+      <w:r>
+        <w:t>ID_ligue</w:t>
+      </w:r>
+      <w:proofErr w:type="spellEnd"/>
+      <w:r>
+        <w:t>.</w:t>
+      </w:r>
+    </w:p>
+    <w:p/>
+    <w:p>
+      <w:pPr>
+        <w:ind w:left="705"/>
+      </w:pPr>
+      <w:r>
+        <w:rPr>
+          <w:b/>
+        </w:rPr>
+        <w:t xml:space="preserve">Gestion des relations : </w:t>
+      </w:r>
+      <w:r>
+        <w:t>Une contrainte permet qu’un employé ne peut être associé à une seule et même ligue, ce qui garanti que chaque employé est toujours associé à une ligue existante.</w:t>
+      </w:r>
+    </w:p>
+    <w:p>
+      <w:pPr>
+        <w:ind w:left="705"/>
+      </w:pPr>
+    </w:p>
+    <w:p>
+      <w:pPr>
+        <w:ind w:left="705"/>
+      </w:pPr>
+      <w:r>
+        <w:t>Tout cela permet l’efficacité de la gestion des ligues, des employés et de leur relation tout en étant cohérent.</w:t>
+      </w:r>
+    </w:p>
+    <w:p>
+      <w:pPr>
+        <w:ind w:left="705"/>
+      </w:pPr>
+    </w:p>
+    <w:p>
+      <w:pPr>
+        <w:ind w:left="705"/>
+      </w:pPr>
+    </w:p>
+    <w:p>
+      <w:pPr>
+        <w:ind w:left="705"/>
+      </w:pPr>
+      <w:r>
+        <w:t xml:space="preserve">Lien du script : </w:t>
+      </w:r>
+      <w:hyperlink r:id="rId9" w:history="1">
+        <w:r>
+          <w:rPr>
+            <w:rStyle w:val="Lienhypertexte"/>
+          </w:rPr>
+          <w:t xml:space="preserve">Iteration2/CREATE </w:t>
+        </w:r>
+        <w:proofErr w:type="spellStart"/>
+        <w:r>
+          <w:rPr>
+            <w:rStyle w:val="Lienhypertexte"/>
+          </w:rPr>
+          <w:t>TABLE</w:t>
+        </w:r>
+        <w:r>
+          <w:rPr>
+            <w:rStyle w:val="Lienhypertexte"/>
+          </w:rPr>
+          <w:t>.</w:t>
+        </w:r>
+        <w:r>
+          <w:rPr>
+            <w:rStyle w:val="Lienhypertexte"/>
+          </w:rPr>
+          <w:t>sql</w:t>
+        </w:r>
+        <w:proofErr w:type="spellEnd"/>
+        <w:r>
+          <w:rPr>
+            <w:rStyle w:val="Lienhypertexte"/>
+          </w:rPr>
+          <w:t xml:space="preserve"> at main · </w:t>
+        </w:r>
+        <w:proofErr w:type="spellStart"/>
+        <w:r>
+          <w:rPr>
+            <w:rStyle w:val="Lienhypertexte"/>
+          </w:rPr>
+          <w:t>WassimElArche</w:t>
+        </w:r>
+        <w:proofErr w:type="spellEnd"/>
+        <w:r>
+          <w:rPr>
+            <w:rStyle w:val="Lienhypertexte"/>
+          </w:rPr>
+          <w:t>/Iteration2</w:t>
+        </w:r>
+      </w:hyperlink>
+      <w:r>
+        <w:t xml:space="preserve">  </w:t>
+      </w:r>
+      <w:r>
+        <w:tab/>
+        <w:t xml:space="preserve"> </w:t>
+      </w:r>
+    </w:p>
+    <w:p/>
+    <w:p>
+      <w:r>
+        <w:br w:type="page"/>
+      </w:r>
+    </w:p>
     <w:p/>
     <w:p>
       <w:pPr>
@@ -365,14 +573,17 @@
         <w:t>Cela permet une gestion simple et complète des ligues et des employés pour l’utilisateur.</w:t>
       </w:r>
     </w:p>
-    <w:p/>
+    <w:p>
+      <w:bookmarkStart w:id="0" w:name="_GoBack"/>
+      <w:bookmarkEnd w:id="0"/>
+    </w:p>
     <w:p/>
     <w:p/>
     <w:p>
       <w:r>
         <w:t xml:space="preserve">Lien du code : </w:t>
       </w:r>
-      <w:hyperlink r:id="rId9" w:history="1">
+      <w:hyperlink r:id="rId10" w:history="1">
         <w:r>
           <w:rPr>
             <w:rStyle w:val="Lienhypertexte"/>
@@ -416,8 +627,8 @@
     <w:p/>
     <w:p/>
     <w:sectPr>
-      <w:headerReference w:type="default" r:id="rId10"/>
-      <w:footerReference w:type="default" r:id="rId11"/>
+      <w:headerReference w:type="default" r:id="rId11"/>
+      <w:footerReference w:type="default" r:id="rId12"/>
       <w:pgSz w:w="16838" w:h="11906" w:orient="landscape"/>
       <w:pgMar w:top="1417" w:right="1417" w:bottom="1417" w:left="1417" w:header="708" w:footer="708" w:gutter="0"/>
       <w:cols w:space="708"/>

</xml_diff>

<commit_message>
correction du texte et ajout des liens (script SQL et Code LigueConsole
</commit_message>
<xml_diff>
--- a/Personnel/Compte-Rendu.docx
+++ b/Personnel/Compte-Rendu.docx
@@ -337,23 +337,22 @@
       <w:r>
         <w:t xml:space="preserve">garde les informations de chaque </w:t>
       </w:r>
-      <w:proofErr w:type="gramStart"/>
-      <w:r>
-        <w:t>employés</w:t>
-      </w:r>
-      <w:proofErr w:type="gramEnd"/>
+      <w:r>
+        <w:t>employé</w:t>
+      </w:r>
       <w:r>
         <w:t xml:space="preserve">, comme leur prénom, nom email ou encore mot de passe. Leur </w:t>
       </w:r>
       <w:r>
         <w:tab/>
-        <w:t xml:space="preserve">statut admin y est aussi défini, et chaque employé est lié à une ligue grâce à la clé étrangère </w:t>
-      </w:r>
-      <w:proofErr w:type="spellStart"/>
-      <w:r>
-        <w:t>ID_ligue</w:t>
-      </w:r>
-      <w:proofErr w:type="spellEnd"/>
+        <w:t>statut admin y est aussi défini, et chaque employé est lié à une ligue grâce à la clé étrangère ID</w:t>
+      </w:r>
+      <w:r>
+        <w:t>_</w:t>
+      </w:r>
+      <w:r>
+        <w:t>ligue</w:t>
+      </w:r>
       <w:r>
         <w:t>.</w:t>
       </w:r>
@@ -470,11 +469,11 @@
       <w:pPr>
         <w:pStyle w:val="Titre2"/>
       </w:pPr>
-      <w:proofErr w:type="gramStart"/>
-      <w:r>
-        <w:t>Modification  du</w:t>
-      </w:r>
-      <w:proofErr w:type="gramEnd"/>
+      <w:bookmarkStart w:id="0" w:name="_GoBack"/>
+      <w:bookmarkEnd w:id="0"/>
+      <w:r>
+        <w:t>Modification du</w:t>
+      </w:r>
       <w:r>
         <w:t xml:space="preserve"> Code en Java :</w:t>
       </w:r>
@@ -483,15 +482,7 @@
     <w:p/>
     <w:p>
       <w:r>
-        <w:t xml:space="preserve">Le code </w:t>
-      </w:r>
-      <w:proofErr w:type="spellStart"/>
-      <w:r>
-        <w:t>LigueConsole</w:t>
-      </w:r>
-      <w:proofErr w:type="spellEnd"/>
-      <w:r>
-        <w:t xml:space="preserve"> propose une interface en ligne qui permet d’interagir avec l’utilisateur. Celui-ci permet de gérer des ligues et leurs employés. Voici les principales fonctionnalités :</w:t>
+        <w:t>Le code LigueConsole propose une interface en ligne qui permet d’interagir avec l’utilisateur. Celui-ci permet de gérer des ligues et leurs employés. Voici les principales fonctionnalités :</w:t>
       </w:r>
     </w:p>
     <w:p>
@@ -573,10 +564,7 @@
         <w:t>Cela permet une gestion simple et complète des ligues et des employés pour l’utilisateur.</w:t>
       </w:r>
     </w:p>
-    <w:p>
-      <w:bookmarkStart w:id="0" w:name="_GoBack"/>
-      <w:bookmarkEnd w:id="0"/>
-    </w:p>
+    <w:p/>
     <w:p/>
     <w:p/>
     <w:p>

</xml_diff>

<commit_message>
document plus propre + ajout des codes
</commit_message>
<xml_diff>
--- a/Personnel/Compte-Rendu.docx
+++ b/Personnel/Compte-Rendu.docx
@@ -193,7 +193,15 @@
     <w:p/>
     <w:p>
       <w:r>
-        <w:t>La maquette présente le système de gestion destiné aux ligues et au personnel associé. Il propose plusieurs fonctionnalités, telles que la gestion du compte root, la modification des informations des employés (nom, prénom, e-mail, mot de passe), et la gestion des ligues (ajout, suppression, et modification du nom des ligues). Les utilisateurs peuvent naviguer à travers des options pour afficher les ligues et les employés, ajouter ou supprimer des employés, ainsi qu'éditer les détails des comptes. Chaque action est décrite avec des choix précis permettant d'effectuer différentes opérations, structurées autour de décisions claires pour la gestion des données et des utilisateurs. (</w:t>
+        <w:t>La maquette présente le système de gestion destiné aux ligues et au personnel associé. Il propose plusieurs fonctionnalités, telles que la gestion du compte root, la modification des informations des employés (nom, prénom, e-mail, mot de passe), et la gestion des ligues (ajout, suppression, et modification du nom des ligues). Les utilisateurs peuvent naviguer à travers des options pour afficher les ligues et les employés, ajouter ou supprimer des employés, ainsi qu'éditer les détails des comptes. Chaque action est décrite avec des choix précis permettant d'effectuer différentes opérations, structurées autour de décisions claires pour la gestion des données et des utilisateurs.</w:t>
+      </w:r>
+      <w:r>
+        <w:t xml:space="preserve"> </w:t>
+      </w:r>
+      <w:bookmarkStart w:id="0" w:name="_GoBack"/>
+      <w:bookmarkEnd w:id="0"/>
+      <w:r>
+        <w:t xml:space="preserve"> (</w:t>
       </w:r>
       <w:hyperlink r:id="rId7" w:history="1">
         <w:r>
@@ -205,6 +213,9 @@
       </w:hyperlink>
       <w:r>
         <w:t xml:space="preserve"> pour une meilleure qualité.)</w:t>
+      </w:r>
+      <w:r>
+        <w:t xml:space="preserve"> </w:t>
       </w:r>
       <w:r>
         <w:rPr>
@@ -660,8 +671,6 @@
           </wp:inline>
         </w:drawing>
       </w:r>
-      <w:bookmarkStart w:id="0" w:name="_GoBack"/>
-      <w:bookmarkEnd w:id="0"/>
     </w:p>
     <w:p>
       <w:pPr>

</xml_diff>

<commit_message>
modification code + ajout des tables
</commit_message>
<xml_diff>
--- a/Personnel/Compte-Rendu.docx
+++ b/Personnel/Compte-Rendu.docx
@@ -198,8 +198,6 @@
       <w:r>
         <w:t xml:space="preserve"> </w:t>
       </w:r>
-      <w:bookmarkStart w:id="0" w:name="_GoBack"/>
-      <w:bookmarkEnd w:id="0"/>
       <w:r>
         <w:t xml:space="preserve"> (</w:t>
       </w:r>
@@ -539,6 +537,9 @@
       <w:r>
         <w:t>Le code LigueConsole propose une interface en ligne qui permet d’interagir avec l’utilisateur. Celui-ci permet de gérer des ligues et leurs employés. Voici les principales fonctionnalités :</w:t>
       </w:r>
+      <w:r>
+        <w:t xml:space="preserve"> </w:t>
+      </w:r>
     </w:p>
     <w:p>
       <w:pPr>
@@ -553,11 +554,7 @@
         <w:t>Menu principal :</w:t>
       </w:r>
       <w:r>
-        <w:t xml:space="preserve"> </w:t>
-      </w:r>
-      <w:r>
-        <w:tab/>
-        <w:t>Afficher les ligues, ajouter une ligue et sélectionner une ligue.</w:t>
+        <w:t xml:space="preserve"> Afficher les ligues, ajouter une ligue et sélectionner une ligue.</w:t>
       </w:r>
       <w:r>
         <w:rPr>
@@ -617,12 +614,6 @@
         <w:t xml:space="preserve"> </w:t>
       </w:r>
       <w:r>
-        <w:rPr>
-          <w:b/>
-        </w:rPr>
-        <w:tab/>
-      </w:r>
-      <w:r>
         <w:t>Afficher les détails d’une ligue, renommer une ligue, changer l’administrateur et supprimer une ligue.</w:t>
       </w:r>
       <w:r>
@@ -690,7 +681,7 @@
           <w:b/>
         </w:rPr>
         <w:tab/>
-        <w:t xml:space="preserve">   </w:t>
+        <w:t xml:space="preserve"> </w:t>
       </w:r>
       <w:r>
         <w:t>Afficher les employés, ajouter un employé, modifier un employé et supprimer un employé.</w:t>
@@ -753,7 +744,7 @@
         <w:rPr>
           <w:b/>
         </w:rPr>
-        <w:tab/>
+        <w:t xml:space="preserve"> </w:t>
       </w:r>
       <w:r>
         <w:t>Affichage de messages en cas d’erreurs et contrôle les formats.</w:t>
@@ -766,7 +757,10 @@
       </w:r>
     </w:p>
     <w:p/>
-    <w:p/>
+    <w:p>
+      <w:bookmarkStart w:id="0" w:name="_GoBack"/>
+      <w:bookmarkEnd w:id="0"/>
+    </w:p>
     <w:p/>
     <w:p>
       <w:r>

</xml_diff>